<commit_message>
Rapport preque finit+ Répartition version Finale
Rapport : il manque vos conclusions personnelles !
</commit_message>
<xml_diff>
--- a/Rapport-Qualité-de-programmation.docx
+++ b/Rapport-Qualité-de-programmation.docx
@@ -3286,379 +3286,29 @@
           <w:sz w:val="22"/>
           <w:lang w:val="fr-FR"/>
         </w:rPr>
-        <w:t>La répartition des tâches a été la suivante :</w:t>
-      </w:r>
-    </w:p>
-    <w:p>
-      <w:pPr>
-        <w:pStyle w:val="Sansinterligne"/>
-        <w:rPr>
-          <w:rStyle w:val="Emphaseintense"/>
-          <w:sz w:val="20"/>
-          <w:lang w:val="fr-FR"/>
-        </w:rPr>
-      </w:pPr>
-    </w:p>
-    <w:tbl>
-      <w:tblPr>
-        <w:tblStyle w:val="Grilledutableau"/>
-        <w:tblW w:w="0" w:type="auto"/>
-        <w:tblLook w:val="04A0" w:firstRow="1" w:lastRow="0" w:firstColumn="1" w:lastColumn="0" w:noHBand="0" w:noVBand="1"/>
-      </w:tblPr>
-      <w:tblGrid>
-        <w:gridCol w:w="2263"/>
-        <w:gridCol w:w="6367"/>
-      </w:tblGrid>
-      <w:tr>
-        <w:tc>
-          <w:tcPr>
-            <w:tcW w:w="2263" w:type="dxa"/>
-          </w:tcPr>
-          <w:p>
-            <w:pPr>
-              <w:pStyle w:val="Sansinterligne"/>
-              <w:jc w:val="center"/>
-              <w:rPr>
-                <w:sz w:val="22"/>
-                <w:lang w:val="fr-FR"/>
-              </w:rPr>
-            </w:pPr>
-            <w:r>
-              <w:rPr>
-                <w:sz w:val="22"/>
-                <w:lang w:val="fr-FR"/>
-              </w:rPr>
-              <w:t>Personne</w:t>
-            </w:r>
-          </w:p>
-        </w:tc>
-        <w:tc>
-          <w:tcPr>
-            <w:tcW w:w="6367" w:type="dxa"/>
-          </w:tcPr>
-          <w:p>
-            <w:pPr>
-              <w:pStyle w:val="Sansinterligne"/>
-              <w:jc w:val="both"/>
-              <w:rPr>
-                <w:sz w:val="22"/>
-                <w:lang w:val="fr-FR"/>
-              </w:rPr>
-            </w:pPr>
-            <w:r>
-              <w:rPr>
-                <w:sz w:val="22"/>
-                <w:lang w:val="fr-FR"/>
-              </w:rPr>
-              <w:t>Tâches</w:t>
-            </w:r>
-          </w:p>
-        </w:tc>
-      </w:tr>
-      <w:tr>
-        <w:tc>
-          <w:tcPr>
-            <w:tcW w:w="2263" w:type="dxa"/>
-          </w:tcPr>
-          <w:p>
-            <w:pPr>
-              <w:pStyle w:val="Sansinterligne"/>
-              <w:jc w:val="both"/>
-              <w:rPr>
-                <w:sz w:val="22"/>
-                <w:lang w:val="fr-FR"/>
-              </w:rPr>
-            </w:pPr>
-            <w:r>
-              <w:rPr>
-                <w:sz w:val="22"/>
-                <w:lang w:val="fr-FR"/>
-              </w:rPr>
-              <w:t xml:space="preserve">Adrien </w:t>
-            </w:r>
-            <w:proofErr w:type="spellStart"/>
-            <w:r>
-              <w:rPr>
-                <w:sz w:val="22"/>
-                <w:lang w:val="fr-FR"/>
-              </w:rPr>
-              <w:t>Couchot</w:t>
-            </w:r>
-            <w:proofErr w:type="spellEnd"/>
-          </w:p>
-        </w:tc>
-        <w:tc>
-          <w:tcPr>
-            <w:tcW w:w="6367" w:type="dxa"/>
-          </w:tcPr>
-          <w:p>
-            <w:pPr>
-              <w:pStyle w:val="Sansinterligne"/>
-              <w:jc w:val="both"/>
-              <w:rPr>
-                <w:sz w:val="22"/>
-                <w:lang w:val="fr-FR"/>
-              </w:rPr>
-            </w:pPr>
-            <w:r>
-              <w:rPr>
-                <w:sz w:val="22"/>
-                <w:lang w:val="fr-FR"/>
-              </w:rPr>
-              <w:t>****</w:t>
-            </w:r>
-          </w:p>
-        </w:tc>
-      </w:tr>
-      <w:tr>
-        <w:tc>
-          <w:tcPr>
-            <w:tcW w:w="2263" w:type="dxa"/>
-          </w:tcPr>
-          <w:p>
-            <w:pPr>
-              <w:pStyle w:val="Sansinterligne"/>
-              <w:jc w:val="both"/>
-              <w:rPr>
-                <w:sz w:val="22"/>
-                <w:lang w:val="fr-FR"/>
-              </w:rPr>
-            </w:pPr>
-            <w:r>
-              <w:rPr>
-                <w:sz w:val="22"/>
-                <w:lang w:val="fr-FR"/>
-              </w:rPr>
-              <w:t>Olivier</w:t>
-            </w:r>
-            <w:r>
-              <w:rPr>
-                <w:sz w:val="22"/>
-                <w:lang w:val="fr-FR"/>
-              </w:rPr>
-              <w:t xml:space="preserve"> </w:t>
-            </w:r>
-            <w:proofErr w:type="spellStart"/>
-            <w:r>
-              <w:rPr>
-                <w:sz w:val="22"/>
-                <w:lang w:val="fr-FR"/>
-              </w:rPr>
-              <w:t>Ettlin</w:t>
-            </w:r>
-            <w:proofErr w:type="spellEnd"/>
-          </w:p>
-        </w:tc>
-        <w:tc>
-          <w:tcPr>
-            <w:tcW w:w="6367" w:type="dxa"/>
-          </w:tcPr>
-          <w:p>
-            <w:pPr>
-              <w:pStyle w:val="Sansinterligne"/>
-              <w:jc w:val="both"/>
-              <w:rPr>
-                <w:sz w:val="22"/>
-                <w:lang w:val="fr-FR"/>
-              </w:rPr>
-            </w:pPr>
-            <w:r>
-              <w:rPr>
-                <w:sz w:val="22"/>
-                <w:lang w:val="fr-FR"/>
-              </w:rPr>
-              <w:t>_ documentation</w:t>
-            </w:r>
-          </w:p>
-          <w:p>
-            <w:pPr>
-              <w:pStyle w:val="Sansinterligne"/>
-              <w:jc w:val="both"/>
-              <w:rPr>
-                <w:sz w:val="22"/>
-                <w:lang w:val="fr-FR"/>
-              </w:rPr>
-            </w:pPr>
-            <w:r>
-              <w:rPr>
-                <w:sz w:val="22"/>
-                <w:lang w:val="fr-FR"/>
-              </w:rPr>
-              <w:t>_ tests unitaires de la classe horaire</w:t>
-            </w:r>
-          </w:p>
-          <w:p>
-            <w:pPr>
-              <w:pStyle w:val="Sansinterligne"/>
-              <w:jc w:val="both"/>
-              <w:rPr>
-                <w:sz w:val="22"/>
-                <w:lang w:val="fr-FR"/>
-              </w:rPr>
-            </w:pPr>
-            <w:r>
-              <w:rPr>
-                <w:sz w:val="22"/>
-                <w:lang w:val="fr-FR"/>
-              </w:rPr>
-              <w:t xml:space="preserve">_ classes salle et </w:t>
-            </w:r>
-            <w:proofErr w:type="spellStart"/>
-            <w:r>
-              <w:rPr>
-                <w:sz w:val="22"/>
-                <w:lang w:val="fr-FR"/>
-              </w:rPr>
-              <w:t>afficheurConsole</w:t>
-            </w:r>
-            <w:proofErr w:type="spellEnd"/>
-          </w:p>
-          <w:p>
-            <w:pPr>
-              <w:pStyle w:val="Sansinterligne"/>
-              <w:jc w:val="both"/>
-              <w:rPr>
-                <w:sz w:val="22"/>
-                <w:lang w:val="fr-FR"/>
-              </w:rPr>
-            </w:pPr>
-            <w:r>
-              <w:rPr>
-                <w:sz w:val="22"/>
-                <w:lang w:val="fr-FR"/>
-              </w:rPr>
-              <w:t>_ rapport</w:t>
-            </w:r>
-            <w:r>
-              <w:rPr>
-                <w:sz w:val="22"/>
-                <w:lang w:val="fr-FR"/>
-              </w:rPr>
-              <w:t xml:space="preserve"> </w:t>
-            </w:r>
-          </w:p>
-        </w:tc>
-      </w:tr>
-      <w:tr>
-        <w:tc>
-          <w:tcPr>
-            <w:tcW w:w="2263" w:type="dxa"/>
-          </w:tcPr>
-          <w:p>
-            <w:pPr>
-              <w:pStyle w:val="Sansinterligne"/>
-              <w:jc w:val="both"/>
-              <w:rPr>
-                <w:sz w:val="22"/>
-                <w:lang w:val="fr-FR"/>
-              </w:rPr>
-            </w:pPr>
-            <w:r>
-              <w:rPr>
-                <w:sz w:val="22"/>
-                <w:lang w:val="fr-FR"/>
-              </w:rPr>
-              <w:t xml:space="preserve">Hicham </w:t>
-            </w:r>
-            <w:proofErr w:type="spellStart"/>
-            <w:r>
-              <w:rPr>
-                <w:sz w:val="22"/>
-                <w:lang w:val="fr-FR"/>
-              </w:rPr>
-              <w:t>Chouhad</w:t>
-            </w:r>
-            <w:proofErr w:type="spellEnd"/>
-          </w:p>
-        </w:tc>
-        <w:tc>
-          <w:tcPr>
-            <w:tcW w:w="6367" w:type="dxa"/>
-          </w:tcPr>
-          <w:p>
-            <w:pPr>
-              <w:pStyle w:val="Sansinterligne"/>
-              <w:jc w:val="both"/>
-              <w:rPr>
-                <w:sz w:val="22"/>
-                <w:lang w:val="fr-FR"/>
-              </w:rPr>
-            </w:pPr>
-            <w:r>
-              <w:rPr>
-                <w:sz w:val="22"/>
-                <w:lang w:val="fr-FR"/>
-              </w:rPr>
-              <w:t>****</w:t>
-            </w:r>
-          </w:p>
-        </w:tc>
-      </w:tr>
-      <w:tr>
-        <w:tc>
-          <w:tcPr>
-            <w:tcW w:w="2263" w:type="dxa"/>
-          </w:tcPr>
-          <w:p>
-            <w:pPr>
-              <w:pStyle w:val="Sansinterligne"/>
-              <w:jc w:val="both"/>
-              <w:rPr>
-                <w:sz w:val="22"/>
-                <w:lang w:val="fr-FR"/>
-              </w:rPr>
-            </w:pPr>
-            <w:r>
-              <w:rPr>
-                <w:sz w:val="22"/>
-                <w:lang w:val="fr-FR"/>
-              </w:rPr>
-              <w:t xml:space="preserve">Benjamin </w:t>
-            </w:r>
-            <w:proofErr w:type="spellStart"/>
-            <w:r>
-              <w:rPr>
-                <w:sz w:val="22"/>
-                <w:lang w:val="fr-FR"/>
-              </w:rPr>
-              <w:t>Bunner</w:t>
-            </w:r>
-            <w:proofErr w:type="spellEnd"/>
-          </w:p>
-        </w:tc>
-        <w:tc>
-          <w:tcPr>
-            <w:tcW w:w="6367" w:type="dxa"/>
-          </w:tcPr>
-          <w:p>
-            <w:pPr>
-              <w:pStyle w:val="Sansinterligne"/>
-              <w:jc w:val="both"/>
-              <w:rPr>
-                <w:sz w:val="22"/>
-                <w:lang w:val="fr-FR"/>
-              </w:rPr>
-            </w:pPr>
-            <w:r>
-              <w:rPr>
-                <w:sz w:val="22"/>
-                <w:lang w:val="fr-FR"/>
-              </w:rPr>
-              <w:t>*****</w:t>
-            </w:r>
-          </w:p>
-        </w:tc>
-      </w:tr>
-    </w:tbl>
-    <w:p>
-      <w:pPr>
-        <w:pStyle w:val="Sansinterligne"/>
-        <w:jc w:val="both"/>
-        <w:rPr>
-          <w:sz w:val="22"/>
-          <w:lang w:val="fr-FR"/>
-        </w:rPr>
-      </w:pPr>
+        <w:t xml:space="preserve">La répartition des tâches </w:t>
+      </w:r>
+      <w:r>
+        <w:rPr>
+          <w:sz w:val="22"/>
+          <w:lang w:val="fr-FR"/>
+        </w:rPr>
+        <w:t>est détaillée dans « </w:t>
+      </w:r>
+      <w:r>
+        <w:rPr>
+          <w:sz w:val="22"/>
+          <w:lang w:val="fr-FR"/>
+        </w:rPr>
+        <w:t>Répartition Taches.xlsx</w:t>
+      </w:r>
+      <w:r>
+        <w:rPr>
+          <w:sz w:val="22"/>
+          <w:lang w:val="fr-FR"/>
+        </w:rPr>
+        <w:t> ».</w:t>
+      </w:r>
     </w:p>
     <w:p>
       <w:pPr>
@@ -3839,7 +3489,6 @@
           <w:noProof/>
           <w:lang w:val="fr-FR" w:eastAsia="fr-FR"/>
         </w:rPr>
-        <w:lastRenderedPageBreak/>
         <w:drawing>
           <wp:inline distT="0" distB="0" distL="0" distR="0" wp14:anchorId="62B070DA" wp14:editId="33C6596D">
             <wp:extent cx="3133725" cy="1819275"/>
@@ -3928,6 +3577,7 @@
           <w:noProof/>
           <w:lang w:val="fr-FR" w:eastAsia="fr-FR"/>
         </w:rPr>
+        <w:lastRenderedPageBreak/>
         <w:drawing>
           <wp:inline distT="0" distB="0" distL="0" distR="0" wp14:anchorId="387EFABC" wp14:editId="4094D652">
             <wp:extent cx="4276725" cy="990600"/>
@@ -4116,7 +3766,6 @@
           <w:noProof/>
           <w:lang w:val="fr-FR" w:eastAsia="fr-FR"/>
         </w:rPr>
-        <w:lastRenderedPageBreak/>
         <w:drawing>
           <wp:inline distT="0" distB="0" distL="0" distR="0" wp14:anchorId="383187C4" wp14:editId="6A8B6C43">
             <wp:extent cx="2524125" cy="3248025"/>
@@ -4200,6 +3849,7 @@
           <w:sz w:val="22"/>
           <w:lang w:val="fr-FR"/>
         </w:rPr>
+        <w:lastRenderedPageBreak/>
         <w:t>Afin de séparer</w:t>
       </w:r>
       <w:r>
@@ -4601,7 +4251,6 @@
           <w:sz w:val="22"/>
           <w:lang w:val="fr-FR"/>
         </w:rPr>
-        <w:lastRenderedPageBreak/>
         <w:t>Les tests bénéficient eux aussi d’</w:t>
       </w:r>
       <w:r>
@@ -4864,7 +4513,6 @@
           <w:sz w:val="52"/>
           <w:lang w:val="fr-FR"/>
         </w:rPr>
-        <w:lastRenderedPageBreak/>
         <w:t xml:space="preserve">Problèmes rencontrés et solutions </w:t>
       </w:r>
       <w:r>
@@ -4968,6 +4616,7 @@
           <w:noProof/>
           <w:lang w:val="fr-FR" w:eastAsia="fr-FR"/>
         </w:rPr>
+        <w:lastRenderedPageBreak/>
         <w:drawing>
           <wp:inline distT="0" distB="0" distL="0" distR="0">
             <wp:extent cx="5162550" cy="3276600"/>
@@ -5081,55 +4730,61 @@
         <w:pStyle w:val="Sansinterligne"/>
         <w:rPr>
           <w:rStyle w:val="Emphaseintense"/>
-          <w:i w:val="0"/>
-          <w:caps w:val="0"/>
-          <w:color w:val="414751" w:themeColor="text2" w:themeShade="BF"/>
-          <w:spacing w:val="0"/>
-          <w:sz w:val="22"/>
-          <w:szCs w:val="20"/>
-          <w:lang w:val="fr-FR"/>
-        </w:rPr>
-      </w:pPr>
-      <w:r>
-        <w:rPr>
-          <w:rStyle w:val="Emphaseintense"/>
-          <w:i w:val="0"/>
-          <w:caps w:val="0"/>
-          <w:color w:val="414751" w:themeColor="text2" w:themeShade="BF"/>
-          <w:spacing w:val="0"/>
-          <w:sz w:val="22"/>
-          <w:szCs w:val="20"/>
-          <w:lang w:val="fr-FR"/>
-        </w:rPr>
-        <w:t>**</w:t>
-      </w:r>
-      <w:bookmarkStart w:id="0" w:name="_GoBack"/>
-      <w:r>
-        <w:rPr>
-          <w:rStyle w:val="Emphaseintense"/>
-          <w:i w:val="0"/>
-          <w:caps w:val="0"/>
-          <w:color w:val="414751" w:themeColor="text2" w:themeShade="BF"/>
-          <w:spacing w:val="0"/>
-          <w:sz w:val="22"/>
-          <w:szCs w:val="20"/>
-          <w:lang w:val="fr-FR"/>
-        </w:rPr>
-        <w:t>*</w:t>
-      </w:r>
-      <w:bookmarkEnd w:id="0"/>
-      <w:r>
-        <w:rPr>
-          <w:rStyle w:val="Emphaseintense"/>
-          <w:i w:val="0"/>
-          <w:caps w:val="0"/>
-          <w:color w:val="414751" w:themeColor="text2" w:themeShade="BF"/>
-          <w:spacing w:val="0"/>
-          <w:sz w:val="22"/>
-          <w:szCs w:val="20"/>
-          <w:lang w:val="fr-FR"/>
-        </w:rPr>
-        <w:t>***********explication de l’organisation des classes + UML final**************</w:t>
+          <w:sz w:val="20"/>
+          <w:lang w:val="fr-FR"/>
+        </w:rPr>
+      </w:pPr>
+      <w:r>
+        <w:rPr>
+          <w:i/>
+          <w:caps/>
+          <w:noProof/>
+          <w:color w:val="E65B01" w:themeColor="accent1" w:themeShade="BF"/>
+          <w:spacing w:val="10"/>
+          <w:szCs w:val="18"/>
+          <w:lang w:val="fr-FR" w:eastAsia="fr-FR"/>
+        </w:rPr>
+        <w:drawing>
+          <wp:inline distT="0" distB="0" distL="0" distR="0">
+            <wp:extent cx="5486400" cy="4029710"/>
+            <wp:effectExtent l="0" t="0" r="0" b="8890"/>
+            <wp:docPr id="4" name="Image 4"/>
+            <wp:cNvGraphicFramePr>
+              <a:graphicFrameLocks xmlns:a="http://schemas.openxmlformats.org/drawingml/2006/main" noChangeAspect="1"/>
+            </wp:cNvGraphicFramePr>
+            <a:graphic xmlns:a="http://schemas.openxmlformats.org/drawingml/2006/main">
+              <a:graphicData uri="http://schemas.openxmlformats.org/drawingml/2006/picture">
+                <pic:pic xmlns:pic="http://schemas.openxmlformats.org/drawingml/2006/picture">
+                  <pic:nvPicPr>
+                    <pic:cNvPr id="4" name="UML.PNG"/>
+                    <pic:cNvPicPr/>
+                  </pic:nvPicPr>
+                  <pic:blipFill>
+                    <a:blip r:embed="rId20">
+                      <a:extLst>
+                        <a:ext uri="{28A0092B-C50C-407E-A947-70E740481C1C}">
+                          <a14:useLocalDpi xmlns:a14="http://schemas.microsoft.com/office/drawing/2010/main" val="0"/>
+                        </a:ext>
+                      </a:extLst>
+                    </a:blip>
+                    <a:stretch>
+                      <a:fillRect/>
+                    </a:stretch>
+                  </pic:blipFill>
+                  <pic:spPr>
+                    <a:xfrm>
+                      <a:off x="0" y="0"/>
+                      <a:ext cx="5486400" cy="4029710"/>
+                    </a:xfrm>
+                    <a:prstGeom prst="rect">
+                      <a:avLst/>
+                    </a:prstGeom>
+                  </pic:spPr>
+                </pic:pic>
+              </a:graphicData>
+            </a:graphic>
+          </wp:inline>
+        </w:drawing>
       </w:r>
     </w:p>
     <w:p>
@@ -5144,29 +4799,20 @@
     </w:p>
     <w:p>
       <w:pPr>
-        <w:pStyle w:val="Sansinterligne"/>
+        <w:pStyle w:val="Titre"/>
         <w:rPr>
           <w:rStyle w:val="Emphaseintense"/>
           <w:sz w:val="20"/>
           <w:lang w:val="fr-FR"/>
         </w:rPr>
       </w:pPr>
-    </w:p>
-    <w:p>
-      <w:pPr>
-        <w:pStyle w:val="Titre"/>
+      <w:r>
         <w:rPr>
           <w:rStyle w:val="Emphaseintense"/>
           <w:sz w:val="20"/>
           <w:lang w:val="fr-FR"/>
         </w:rPr>
-      </w:pPr>
-      <w:r>
-        <w:rPr>
-          <w:rStyle w:val="Emphaseintense"/>
-          <w:sz w:val="20"/>
-          <w:lang w:val="fr-FR"/>
-        </w:rPr>
+        <w:lastRenderedPageBreak/>
         <w:t>Utilisation de github</w:t>
       </w:r>
     </w:p>
@@ -5231,51 +4877,8 @@
           <w:lang w:val="fr-FR"/>
         </w:rPr>
       </w:pPr>
-    </w:p>
-    <w:p>
-      <w:pPr>
-        <w:pStyle w:val="Sansinterligne"/>
-        <w:rPr>
-          <w:sz w:val="22"/>
-          <w:lang w:val="fr-FR"/>
-        </w:rPr>
-      </w:pPr>
-    </w:p>
-    <w:p>
-      <w:pPr>
-        <w:pStyle w:val="Sansinterligne"/>
-        <w:rPr>
-          <w:sz w:val="22"/>
-          <w:lang w:val="fr-FR"/>
-        </w:rPr>
-      </w:pPr>
-    </w:p>
-    <w:p>
-      <w:pPr>
-        <w:pStyle w:val="Sansinterligne"/>
-        <w:rPr>
-          <w:sz w:val="22"/>
-          <w:lang w:val="fr-FR"/>
-        </w:rPr>
-      </w:pPr>
-    </w:p>
-    <w:p>
-      <w:pPr>
-        <w:pStyle w:val="Sansinterligne"/>
-        <w:rPr>
-          <w:sz w:val="22"/>
-          <w:lang w:val="fr-FR"/>
-        </w:rPr>
-      </w:pPr>
-    </w:p>
-    <w:p>
-      <w:pPr>
-        <w:pStyle w:val="Sansinterligne"/>
-        <w:rPr>
-          <w:sz w:val="22"/>
-          <w:lang w:val="fr-FR"/>
-        </w:rPr>
-      </w:pPr>
+      <w:bookmarkStart w:id="0" w:name="_GoBack"/>
+      <w:bookmarkEnd w:id="0"/>
     </w:p>
     <w:p>
       <w:pPr>
@@ -5308,23 +4911,142 @@
           <w:sz w:val="52"/>
           <w:lang w:val="fr-FR"/>
         </w:rPr>
-        <w:lastRenderedPageBreak/>
         <w:t>Conclusion</w:t>
       </w:r>
     </w:p>
     <w:p>
       <w:pPr>
-        <w:pStyle w:val="Sansinterligne"/>
-        <w:rPr>
-          <w:lang w:val="fr-FR"/>
-        </w:rPr>
-      </w:pPr>
-      <w:r>
-        <w:rPr>
-          <w:lang w:val="fr-FR"/>
-        </w:rPr>
-        <w:t>********************</w:t>
-      </w:r>
+        <w:pStyle w:val="Titre1"/>
+        <w:rPr>
+          <w:lang w:val="fr-FR"/>
+        </w:rPr>
+      </w:pPr>
+      <w:r>
+        <w:rPr>
+          <w:lang w:val="fr-FR"/>
+        </w:rPr>
+        <w:t>Adrien</w:t>
+      </w:r>
+      <w:r>
+        <w:rPr>
+          <w:lang w:val="fr-FR"/>
+        </w:rPr>
+        <w:t xml:space="preserve"> (Chef du projet)</w:t>
+      </w:r>
+    </w:p>
+    <w:p>
+      <w:pPr>
+        <w:ind w:firstLine="720"/>
+        <w:rPr>
+          <w:lang w:val="fr-FR"/>
+        </w:rPr>
+      </w:pPr>
+      <w:r>
+        <w:rPr>
+          <w:lang w:val="fr-FR"/>
+        </w:rPr>
+        <w:t>Ce fut pour moi une nouvelle expérience, c’est la première fois que nous avons eu 3 gros projets à gérer en m</w:t>
+      </w:r>
+      <w:r>
+        <w:rPr>
+          <w:lang w:val="fr-FR"/>
+        </w:rPr>
+        <w:t>ême temps, la répartition des tâches et le temps pour chacune</w:t>
+      </w:r>
+      <w:r>
+        <w:rPr>
+          <w:lang w:val="fr-FR"/>
+        </w:rPr>
+        <w:t xml:space="preserve"> en</w:t>
+      </w:r>
+      <w:r>
+        <w:rPr>
+          <w:lang w:val="fr-FR"/>
+        </w:rPr>
+        <w:t xml:space="preserve"> ont souffert.</w:t>
+      </w:r>
+      <w:r>
+        <w:rPr>
+          <w:lang w:val="fr-FR"/>
+        </w:rPr>
+        <w:t xml:space="preserve"> Malgré cela</w:t>
+      </w:r>
+      <w:r>
+        <w:rPr>
+          <w:lang w:val="fr-FR"/>
+        </w:rPr>
+        <w:t>, la cohésion du groupe</w:t>
+      </w:r>
+      <w:r>
+        <w:rPr>
+          <w:lang w:val="fr-FR"/>
+        </w:rPr>
+        <w:t xml:space="preserve"> nous </w:t>
+      </w:r>
+      <w:r>
+        <w:rPr>
+          <w:lang w:val="fr-FR"/>
+        </w:rPr>
+        <w:t xml:space="preserve">as permis de </w:t>
+      </w:r>
+      <w:r>
+        <w:rPr>
+          <w:lang w:val="fr-FR"/>
+        </w:rPr>
+        <w:t>réussi</w:t>
+      </w:r>
+      <w:r>
+        <w:rPr>
+          <w:lang w:val="fr-FR"/>
+        </w:rPr>
+        <w:t>r</w:t>
+      </w:r>
+      <w:r>
+        <w:rPr>
+          <w:lang w:val="fr-FR"/>
+        </w:rPr>
+        <w:t xml:space="preserve"> à terminer le projet et à implémenter plusieurs fonctionnalités supplémentaires.</w:t>
+      </w:r>
+      <w:r>
+        <w:rPr>
+          <w:lang w:val="fr-FR"/>
+        </w:rPr>
+        <w:t xml:space="preserve"> Nous aurions voulu pouvoir ajouter des fonctionnalités tel que modifier des ressources, une interface graphique et pouvoir écrire des codes plus propres, notamment sur les copier/coller inutiles.</w:t>
+      </w:r>
+    </w:p>
+    <w:p>
+      <w:pPr>
+        <w:ind w:firstLine="720"/>
+        <w:rPr>
+          <w:lang w:val="fr-FR"/>
+        </w:rPr>
+      </w:pPr>
+      <w:r>
+        <w:rPr>
+          <w:lang w:val="fr-FR"/>
+        </w:rPr>
+        <w:t>Faire du code propre, au début c’était facile, mais avec la fin du temps</w:t>
+      </w:r>
+      <w:r>
+        <w:rPr>
+          <w:lang w:val="fr-FR"/>
+        </w:rPr>
+        <w:t xml:space="preserve">, </w:t>
+      </w:r>
+      <w:r>
+        <w:rPr>
+          <w:lang w:val="fr-FR"/>
+        </w:rPr>
+        <w:t>c’est devenu très difficile à gérer.</w:t>
+      </w:r>
+    </w:p>
+    <w:p>
+      <w:pPr>
+        <w:ind w:firstLine="720"/>
+        <w:rPr>
+          <w:lang w:val="fr-FR"/>
+        </w:rPr>
+      </w:pPr>
     </w:p>
     <w:p>
       <w:pPr>
@@ -5335,8 +5057,8 @@
       </w:pPr>
     </w:p>
     <w:sectPr>
-      <w:headerReference w:type="default" r:id="rId20"/>
-      <w:footerReference w:type="default" r:id="rId21"/>
+      <w:headerReference w:type="default" r:id="rId21"/>
+      <w:footerReference w:type="default" r:id="rId22"/>
       <w:pgSz w:w="12240" w:h="15840"/>
       <w:pgMar w:top="1440" w:right="1800" w:bottom="1440" w:left="1800" w:header="720" w:footer="432" w:gutter="0"/>
       <w:pgNumType w:start="0"/>
@@ -7546,6 +7268,7 @@
     <w:rsid w:val="000B7B4A"/>
     <w:rsid w:val="00293AF4"/>
     <w:rsid w:val="003125EC"/>
+    <w:rsid w:val="00557CB9"/>
   </w:rsids>
   <m:mathPr>
     <m:mathFont m:val="Cambria Math"/>
@@ -8435,7 +8158,7 @@
 </file>
 
 <file path=customXml/itemProps3.xml><?xml version="1.0" encoding="utf-8"?>
-<ds:datastoreItem xmlns:ds="http://schemas.openxmlformats.org/officeDocument/2006/customXml" ds:itemID="{35BB0FB9-DC2A-49A0-B4A3-951F3C4C9208}">
+<ds:datastoreItem xmlns:ds="http://schemas.openxmlformats.org/officeDocument/2006/customXml" ds:itemID="{A6C318B3-E224-4FEB-9491-2A47602000BA}">
   <ds:schemaRefs>
     <ds:schemaRef ds:uri="http://schemas.openxmlformats.org/officeDocument/2006/bibliography"/>
   </ds:schemaRefs>

</xml_diff>

<commit_message>
Ajout de la conclusion personnelle
Conclusion personnelle dans le rapport
</commit_message>
<xml_diff>
--- a/Rapport-Qualité-de-programmation.docx
+++ b/Rapport-Qualité-de-programmation.docx
@@ -1,6 +1,6 @@
 
 <file path=word/document.xml><?xml version="1.0" encoding="utf-8"?>
-<w:document xmlns:wpc="http://schemas.microsoft.com/office/word/2010/wordprocessingCanvas" xmlns:cx="http://schemas.microsoft.com/office/drawing/2014/chartex" xmlns:cx1="http://schemas.microsoft.com/office/drawing/2015/9/8/chartex" xmlns:cx2="http://schemas.microsoft.com/office/drawing/2015/10/21/chartex" xmlns:cx3="http://schemas.microsoft.com/office/drawing/2016/5/9/chartex" xmlns:cx4="http://schemas.microsoft.com/office/drawing/2016/5/10/chartex" xmlns:cx5="http://schemas.microsoft.com/office/drawing/2016/5/11/chartex" xmlns:mc="http://schemas.openxmlformats.org/markup-compatibility/2006" xmlns:o="urn:schemas-microsoft-com:office:office" xmlns:r="http://schemas.openxmlformats.org/officeDocument/2006/relationships" xmlns:m="http://schemas.openxmlformats.org/officeDocument/2006/math" xmlns:v="urn:schemas-microsoft-com:vml" xmlns:wp14="http://schemas.microsoft.com/office/word/2010/wordprocessingDrawing" xmlns:wp="http://schemas.openxmlformats.org/drawingml/2006/wordprocessingDrawing" xmlns:w10="urn:schemas-microsoft-com:office:word" xmlns:w="http://schemas.openxmlformats.org/wordprocessingml/2006/main" xmlns:w14="http://schemas.microsoft.com/office/word/2010/wordml" xmlns:w15="http://schemas.microsoft.com/office/word/2012/wordml" xmlns:w16se="http://schemas.microsoft.com/office/word/2015/wordml/symex" xmlns:wpg="http://schemas.microsoft.com/office/word/2010/wordprocessingGroup" xmlns:wpi="http://schemas.microsoft.com/office/word/2010/wordprocessingInk" xmlns:wne="http://schemas.microsoft.com/office/word/2006/wordml" xmlns:wps="http://schemas.microsoft.com/office/word/2010/wordprocessingShape" mc:Ignorable="w14 w15 w16se wp14">
+<w:document xmlns:wpc="http://schemas.microsoft.com/office/word/2010/wordprocessingCanvas" xmlns:cx="http://schemas.microsoft.com/office/drawing/2014/chartex" xmlns:cx1="http://schemas.microsoft.com/office/drawing/2015/9/8/chartex" xmlns:mc="http://schemas.openxmlformats.org/markup-compatibility/2006" xmlns:o="urn:schemas-microsoft-com:office:office" xmlns:r="http://schemas.openxmlformats.org/officeDocument/2006/relationships" xmlns:m="http://schemas.openxmlformats.org/officeDocument/2006/math" xmlns:v="urn:schemas-microsoft-com:vml" xmlns:wp14="http://schemas.microsoft.com/office/word/2010/wordprocessingDrawing" xmlns:wp="http://schemas.openxmlformats.org/drawingml/2006/wordprocessingDrawing" xmlns:w10="urn:schemas-microsoft-com:office:word" xmlns:w="http://schemas.openxmlformats.org/wordprocessingml/2006/main" xmlns:w14="http://schemas.microsoft.com/office/word/2010/wordml" xmlns:w15="http://schemas.microsoft.com/office/word/2012/wordml" xmlns:w16se="http://schemas.microsoft.com/office/word/2015/wordml/symex" xmlns:wpg="http://schemas.microsoft.com/office/word/2010/wordprocessingGroup" xmlns:wpi="http://schemas.microsoft.com/office/word/2010/wordprocessingInk" xmlns:wne="http://schemas.microsoft.com/office/word/2006/wordml" xmlns:wps="http://schemas.microsoft.com/office/word/2010/wordprocessingShape" mc:Ignorable="w14 w15 w16se wp14">
   <w:body>
     <w:p>
       <w:pPr>
@@ -43,7 +43,7 @@
               <w:spacing w:val="5"/>
               <w:sz w:val="28"/>
               <w:szCs w:val="24"/>
-              <w:lang w:val="fr-FR" w:eastAsia="fr-FR"/>
+              <w:lang w:val="fr-FR"/>
             </w:rPr>
             <mc:AlternateContent>
               <mc:Choice Requires="wpg">
@@ -367,7 +367,7 @@
                   </wp:anchor>
                 </w:drawing>
               </mc:Choice>
-              <mc:Fallback>
+              <mc:Fallback xmlns:cx5="http://schemas.microsoft.com/office/drawing/2016/5/11/chartex" xmlns:cx4="http://schemas.microsoft.com/office/drawing/2016/5/10/chartex" xmlns:cx3="http://schemas.microsoft.com/office/drawing/2016/5/9/chartex" xmlns:cx2="http://schemas.microsoft.com/office/drawing/2015/10/21/chartex">
                 <w:pict>
                   <v:group w14:anchorId="0D414FCC" id="Group 1" o:spid="_x0000_s1026" style="position:absolute;margin-left:0;margin-top:0;width:139.7pt;height:842.4pt;z-index:251673600;mso-left-percent:750;mso-position-horizontal-relative:page;mso-position-vertical:center;mso-position-vertical-relative:page;mso-left-percent:750;mso-width-relative:margin" coordsize="17742,106984" o:gfxdata="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">
                     <v:group id="Group 77" o:spid="_x0000_s1027" style="position:absolute;left:3089;width:14653;height:106984" coordorigin="6022,8835" coordsize="2310,16114" o:gfxdata="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">
@@ -406,7 +406,7 @@
               <w:spacing w:val="5"/>
               <w:sz w:val="28"/>
               <w:szCs w:val="24"/>
-              <w:lang w:val="fr-FR" w:eastAsia="fr-FR"/>
+              <w:lang w:val="fr-FR"/>
             </w:rPr>
             <mc:AlternateContent>
               <mc:Choice Requires="wps">
@@ -610,7 +610,7 @@
                   </wp:anchor>
                 </w:drawing>
               </mc:Choice>
-              <mc:Fallback>
+              <mc:Fallback xmlns:cx5="http://schemas.microsoft.com/office/drawing/2016/5/11/chartex" xmlns:cx4="http://schemas.microsoft.com/office/drawing/2016/5/10/chartex" xmlns:cx3="http://schemas.microsoft.com/office/drawing/2016/5/9/chartex" xmlns:cx2="http://schemas.microsoft.com/office/drawing/2015/10/21/chartex">
                 <w:pict>
                   <v:rect id="Rectangle 89" o:spid="_x0000_s1026" style="position:absolute;left:0;text-align:left;margin-left:0;margin-top:0;width:367.2pt;height:395.9pt;z-index:251672576;visibility:visible;mso-wrap-style:square;mso-width-percent:600;mso-height-percent:500;mso-wrap-distance-left:9pt;mso-wrap-distance-top:0;mso-wrap-distance-right:9pt;mso-wrap-distance-bottom:0;mso-position-horizontal:left;mso-position-horizontal-relative:margin;mso-position-vertical:center;mso-position-vertical-relative:page;mso-width-percent:600;mso-height-percent:500;mso-width-relative:page;mso-height-relative:page;v-text-anchor:middle" o:gfxdata="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" o:allowincell="f" filled="f" stroked="f">
                     <v:textbox>
@@ -761,7 +761,7 @@
               <w:spacing w:val="5"/>
               <w:sz w:val="36"/>
               <w:szCs w:val="32"/>
-              <w:lang w:val="fr-FR" w:eastAsia="fr-FR"/>
+              <w:lang w:val="fr-FR"/>
             </w:rPr>
             <mc:AlternateContent>
               <mc:Choice Requires="wps">
@@ -880,7 +880,25 @@
                                         <w:sz w:val="24"/>
                                         <w:szCs w:val="24"/>
                                       </w:rPr>
-                                      <w:t xml:space="preserve">, Hicham </w:t>
+                                      <w:t xml:space="preserve">, </w:t>
+                                    </w:r>
+                                    <w:proofErr w:type="spellStart"/>
+                                    <w:r>
+                                      <w:rPr>
+                                        <w:color w:val="E65B01" w:themeColor="accent1" w:themeShade="BF"/>
+                                        <w:sz w:val="24"/>
+                                        <w:szCs w:val="24"/>
+                                      </w:rPr>
+                                      <w:t>Hicham</w:t>
+                                    </w:r>
+                                    <w:proofErr w:type="spellEnd"/>
+                                    <w:r>
+                                      <w:rPr>
+                                        <w:color w:val="E65B01" w:themeColor="accent1" w:themeShade="BF"/>
+                                        <w:sz w:val="24"/>
+                                        <w:szCs w:val="24"/>
+                                      </w:rPr>
+                                      <w:t xml:space="preserve"> </w:t>
                                     </w:r>
                                     <w:proofErr w:type="spellStart"/>
                                     <w:r>
@@ -967,7 +985,7 @@
                   </wp:anchor>
                 </w:drawing>
               </mc:Choice>
-              <mc:Fallback>
+              <mc:Fallback xmlns:cx5="http://schemas.microsoft.com/office/drawing/2016/5/11/chartex" xmlns:cx4="http://schemas.microsoft.com/office/drawing/2016/5/10/chartex" xmlns:cx3="http://schemas.microsoft.com/office/drawing/2016/5/9/chartex" xmlns:cx2="http://schemas.microsoft.com/office/drawing/2015/10/21/chartex">
                 <w:pict>
                   <v:rect id="Rectangle 54" o:spid="_x0000_s1027" style="position:absolute;left:0;text-align:left;margin-left:0;margin-top:0;width:367pt;height:64.25pt;z-index:251671552;visibility:visible;mso-wrap-style:square;mso-width-percent:600;mso-height-percent:0;mso-wrap-distance-left:9pt;mso-wrap-distance-top:0;mso-wrap-distance-right:9pt;mso-wrap-distance-bottom:0;mso-position-horizontal:left;mso-position-horizontal-relative:margin;mso-position-vertical:bottom;mso-position-vertical-relative:margin;mso-width-percent:600;mso-height-percent:0;mso-width-relative:page;mso-height-relative:page;v-text-anchor:top" o:gfxdata="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" o:allowincell="f" stroked="f">
                     <v:textbox>
@@ -2726,7 +2744,7 @@
       <w:r>
         <w:rPr>
           <w:noProof/>
-          <w:lang w:val="fr-FR" w:eastAsia="fr-FR"/>
+          <w:lang w:val="fr-FR"/>
         </w:rPr>
         <w:drawing>
           <wp:inline distT="0" distB="0" distL="0" distR="0" wp14:anchorId="575F7CC4" wp14:editId="05426138">
@@ -3426,7 +3444,7 @@
       <w:r>
         <w:rPr>
           <w:noProof/>
-          <w:lang w:val="fr-FR" w:eastAsia="fr-FR"/>
+          <w:lang w:val="fr-FR"/>
         </w:rPr>
         <w:drawing>
           <wp:inline distT="0" distB="0" distL="0" distR="0" wp14:anchorId="2525A58E" wp14:editId="1472F7AF">
@@ -3487,7 +3505,7 @@
       <w:r>
         <w:rPr>
           <w:noProof/>
-          <w:lang w:val="fr-FR" w:eastAsia="fr-FR"/>
+          <w:lang w:val="fr-FR"/>
         </w:rPr>
         <w:drawing>
           <wp:inline distT="0" distB="0" distL="0" distR="0" wp14:anchorId="62B070DA" wp14:editId="33C6596D">
@@ -3575,7 +3593,7 @@
       <w:r>
         <w:rPr>
           <w:noProof/>
-          <w:lang w:val="fr-FR" w:eastAsia="fr-FR"/>
+          <w:lang w:val="fr-FR"/>
         </w:rPr>
         <w:lastRenderedPageBreak/>
         <w:drawing>
@@ -3654,7 +3672,7 @@
       <w:r>
         <w:rPr>
           <w:noProof/>
-          <w:lang w:val="fr-FR" w:eastAsia="fr-FR"/>
+          <w:lang w:val="fr-FR"/>
         </w:rPr>
         <w:drawing>
           <wp:inline distT="0" distB="0" distL="0" distR="0" wp14:anchorId="1308C3F6" wp14:editId="47A5545F">
@@ -3764,7 +3782,7 @@
       <w:r>
         <w:rPr>
           <w:noProof/>
-          <w:lang w:val="fr-FR" w:eastAsia="fr-FR"/>
+          <w:lang w:val="fr-FR"/>
         </w:rPr>
         <w:drawing>
           <wp:inline distT="0" distB="0" distL="0" distR="0" wp14:anchorId="383187C4" wp14:editId="6A8B6C43">
@@ -4274,7 +4292,7 @@
       <w:r>
         <w:rPr>
           <w:noProof/>
-          <w:lang w:val="fr-FR" w:eastAsia="fr-FR"/>
+          <w:lang w:val="fr-FR"/>
         </w:rPr>
         <w:drawing>
           <wp:inline distT="0" distB="0" distL="0" distR="0" wp14:anchorId="1042CA07" wp14:editId="7C715A53">
@@ -4614,7 +4632,7 @@
       <w:r>
         <w:rPr>
           <w:noProof/>
-          <w:lang w:val="fr-FR" w:eastAsia="fr-FR"/>
+          <w:lang w:val="fr-FR"/>
         </w:rPr>
         <w:lastRenderedPageBreak/>
         <w:drawing>
@@ -4742,7 +4760,7 @@
           <w:color w:val="E65B01" w:themeColor="accent1" w:themeShade="BF"/>
           <w:spacing w:val="10"/>
           <w:szCs w:val="18"/>
-          <w:lang w:val="fr-FR" w:eastAsia="fr-FR"/>
+          <w:lang w:val="fr-FR"/>
         </w:rPr>
         <w:drawing>
           <wp:inline distT="0" distB="0" distL="0" distR="0">
@@ -4877,184 +4895,210 @@
           <w:lang w:val="fr-FR"/>
         </w:rPr>
       </w:pPr>
+    </w:p>
+    <w:p>
+      <w:pPr>
+        <w:pStyle w:val="Sansinterligne"/>
+        <w:rPr>
+          <w:sz w:val="22"/>
+          <w:lang w:val="fr-FR"/>
+        </w:rPr>
+      </w:pPr>
+    </w:p>
+    <w:p>
+      <w:pPr>
+        <w:pStyle w:val="Sansinterligne"/>
+        <w:rPr>
+          <w:sz w:val="22"/>
+          <w:lang w:val="fr-FR"/>
+        </w:rPr>
+      </w:pPr>
+    </w:p>
+    <w:p>
+      <w:pPr>
+        <w:pStyle w:val="Titre"/>
+        <w:rPr>
+          <w:sz w:val="52"/>
+          <w:lang w:val="fr-FR"/>
+        </w:rPr>
+      </w:pPr>
+      <w:r>
+        <w:rPr>
+          <w:sz w:val="52"/>
+          <w:lang w:val="fr-FR"/>
+        </w:rPr>
+        <w:t>Conclusion</w:t>
+      </w:r>
+    </w:p>
+    <w:p>
+      <w:pPr>
+        <w:pStyle w:val="Titre1"/>
+        <w:rPr>
+          <w:lang w:val="fr-FR"/>
+        </w:rPr>
+      </w:pPr>
+      <w:r>
+        <w:rPr>
+          <w:lang w:val="fr-FR"/>
+        </w:rPr>
+        <w:t>Adrien</w:t>
+      </w:r>
+      <w:r>
+        <w:rPr>
+          <w:lang w:val="fr-FR"/>
+        </w:rPr>
+        <w:t xml:space="preserve"> (Chef du projet)</w:t>
+      </w:r>
+    </w:p>
+    <w:p>
+      <w:pPr>
+        <w:ind w:firstLine="720"/>
+        <w:rPr>
+          <w:lang w:val="fr-FR"/>
+        </w:rPr>
+      </w:pPr>
+      <w:r>
+        <w:rPr>
+          <w:lang w:val="fr-FR"/>
+        </w:rPr>
+        <w:t>Ce fut pour moi une nouvelle expérience, c’est la première fois que nous avons eu 3 gros projets à gérer en m</w:t>
+      </w:r>
+      <w:r>
+        <w:rPr>
+          <w:lang w:val="fr-FR"/>
+        </w:rPr>
+        <w:t>ême temps, la répartition des tâches et le temps pour chacune</w:t>
+      </w:r>
+      <w:r>
+        <w:rPr>
+          <w:lang w:val="fr-FR"/>
+        </w:rPr>
+        <w:t xml:space="preserve"> en</w:t>
+      </w:r>
+      <w:r>
+        <w:rPr>
+          <w:lang w:val="fr-FR"/>
+        </w:rPr>
+        <w:t xml:space="preserve"> ont souffert.</w:t>
+      </w:r>
+      <w:r>
+        <w:rPr>
+          <w:lang w:val="fr-FR"/>
+        </w:rPr>
+        <w:t xml:space="preserve"> Malgré cela</w:t>
+      </w:r>
+      <w:r>
+        <w:rPr>
+          <w:lang w:val="fr-FR"/>
+        </w:rPr>
+        <w:t>, la cohésion du groupe</w:t>
+      </w:r>
+      <w:r>
+        <w:rPr>
+          <w:lang w:val="fr-FR"/>
+        </w:rPr>
+        <w:t xml:space="preserve"> nous </w:t>
+      </w:r>
+      <w:r>
+        <w:rPr>
+          <w:lang w:val="fr-FR"/>
+        </w:rPr>
+        <w:t xml:space="preserve">as permis de </w:t>
+      </w:r>
+      <w:r>
+        <w:rPr>
+          <w:lang w:val="fr-FR"/>
+        </w:rPr>
+        <w:t>réussi</w:t>
+      </w:r>
+      <w:r>
+        <w:rPr>
+          <w:lang w:val="fr-FR"/>
+        </w:rPr>
+        <w:t>r</w:t>
+      </w:r>
+      <w:r>
+        <w:rPr>
+          <w:lang w:val="fr-FR"/>
+        </w:rPr>
+        <w:t xml:space="preserve"> à terminer le projet et à implémenter plusieurs fonctionnalités supplémentaires.</w:t>
+      </w:r>
+      <w:r>
+        <w:rPr>
+          <w:lang w:val="fr-FR"/>
+        </w:rPr>
+        <w:t xml:space="preserve"> Nous aurions voulu pouvoir ajouter des fonctionnalités tel que modifier des ressources, une interface graphique et pouvoir écrire des codes plus propres, notamment sur les copier/coller inutiles.</w:t>
+      </w:r>
+    </w:p>
+    <w:p>
+      <w:pPr>
+        <w:ind w:firstLine="720"/>
+        <w:rPr>
+          <w:lang w:val="fr-FR"/>
+        </w:rPr>
+      </w:pPr>
+      <w:r>
+        <w:rPr>
+          <w:lang w:val="fr-FR"/>
+        </w:rPr>
+        <w:t>Faire du code propre, au début c’était facile, mais avec la fin du temps</w:t>
+      </w:r>
+      <w:r>
+        <w:rPr>
+          <w:lang w:val="fr-FR"/>
+        </w:rPr>
+        <w:t xml:space="preserve">, </w:t>
+      </w:r>
+      <w:r>
+        <w:rPr>
+          <w:lang w:val="fr-FR"/>
+        </w:rPr>
+        <w:t>c’est devenu très difficile à gérer.</w:t>
+      </w:r>
+    </w:p>
+    <w:p>
+      <w:pPr>
+        <w:ind w:firstLine="720"/>
+        <w:rPr>
+          <w:lang w:val="fr-FR"/>
+        </w:rPr>
+      </w:pPr>
+    </w:p>
+    <w:p>
+      <w:pPr>
+        <w:pStyle w:val="Titre1"/>
+        <w:rPr>
+          <w:lang w:val="fr-FR"/>
+        </w:rPr>
+      </w:pPr>
+      <w:r>
+        <w:rPr>
+          <w:lang w:val="fr-FR"/>
+        </w:rPr>
+        <w:t>Hicham</w:t>
+      </w:r>
+    </w:p>
+    <w:p>
+      <w:pPr>
+        <w:rPr>
+          <w:lang w:val="fr-FR"/>
+        </w:rPr>
+      </w:pPr>
+      <w:r>
+        <w:rPr>
+          <w:lang w:val="fr-FR"/>
+        </w:rPr>
+        <w:tab/>
+        <w:t>Pour ce projet nous devions modifier nos habitudes sur la manière dont nous codons. Un code propre est au final beaucoup plus facile à relire pour notre code, et à lire pour le code des autres membres du groupe. J’ai pu ainsi passer moins de temps sur la compréhension du code. Les tests se sont révélés tout aussi utile. Des tests des plus basiques sur des fonctions m’ont permis d’identifier rapidement des ma</w:t>
+      </w:r>
+      <w:r>
+        <w:rPr>
+          <w:lang w:val="fr-FR"/>
+        </w:rPr>
+        <w:t>ladresses qui auraient peut-être empêcher le programme de fonctionner correctement. J’utiliserais très probablement ces méthodes pour coder proprement dans mes futurs projets.</w:t>
+      </w:r>
       <w:bookmarkStart w:id="0" w:name="_GoBack"/>
       <w:bookmarkEnd w:id="0"/>
-    </w:p>
-    <w:p>
-      <w:pPr>
-        <w:pStyle w:val="Sansinterligne"/>
-        <w:rPr>
-          <w:sz w:val="22"/>
-          <w:lang w:val="fr-FR"/>
-        </w:rPr>
-      </w:pPr>
-    </w:p>
-    <w:p>
-      <w:pPr>
-        <w:pStyle w:val="Sansinterligne"/>
-        <w:rPr>
-          <w:sz w:val="22"/>
-          <w:lang w:val="fr-FR"/>
-        </w:rPr>
-      </w:pPr>
-    </w:p>
-    <w:p>
-      <w:pPr>
-        <w:pStyle w:val="Titre"/>
-        <w:rPr>
-          <w:sz w:val="52"/>
-          <w:lang w:val="fr-FR"/>
-        </w:rPr>
-      </w:pPr>
-      <w:r>
-        <w:rPr>
-          <w:sz w:val="52"/>
-          <w:lang w:val="fr-FR"/>
-        </w:rPr>
-        <w:t>Conclusion</w:t>
-      </w:r>
-    </w:p>
-    <w:p>
-      <w:pPr>
-        <w:pStyle w:val="Titre1"/>
-        <w:rPr>
-          <w:lang w:val="fr-FR"/>
-        </w:rPr>
-      </w:pPr>
-      <w:r>
-        <w:rPr>
-          <w:lang w:val="fr-FR"/>
-        </w:rPr>
-        <w:t>Adrien</w:t>
-      </w:r>
-      <w:r>
-        <w:rPr>
-          <w:lang w:val="fr-FR"/>
-        </w:rPr>
-        <w:t xml:space="preserve"> (Chef du projet)</w:t>
-      </w:r>
-    </w:p>
-    <w:p>
-      <w:pPr>
-        <w:ind w:firstLine="720"/>
-        <w:rPr>
-          <w:lang w:val="fr-FR"/>
-        </w:rPr>
-      </w:pPr>
-      <w:r>
-        <w:rPr>
-          <w:lang w:val="fr-FR"/>
-        </w:rPr>
-        <w:t>Ce fut pour moi une nouvelle expérience, c’est la première fois que nous avons eu 3 gros projets à gérer en m</w:t>
-      </w:r>
-      <w:r>
-        <w:rPr>
-          <w:lang w:val="fr-FR"/>
-        </w:rPr>
-        <w:t>ême temps, la répartition des tâches et le temps pour chacune</w:t>
-      </w:r>
-      <w:r>
-        <w:rPr>
-          <w:lang w:val="fr-FR"/>
-        </w:rPr>
-        <w:t xml:space="preserve"> en</w:t>
-      </w:r>
-      <w:r>
-        <w:rPr>
-          <w:lang w:val="fr-FR"/>
-        </w:rPr>
-        <w:t xml:space="preserve"> ont souffert.</w:t>
-      </w:r>
-      <w:r>
-        <w:rPr>
-          <w:lang w:val="fr-FR"/>
-        </w:rPr>
-        <w:t xml:space="preserve"> Malgré cela</w:t>
-      </w:r>
-      <w:r>
-        <w:rPr>
-          <w:lang w:val="fr-FR"/>
-        </w:rPr>
-        <w:t>, la cohésion du groupe</w:t>
-      </w:r>
-      <w:r>
-        <w:rPr>
-          <w:lang w:val="fr-FR"/>
-        </w:rPr>
-        <w:t xml:space="preserve"> nous </w:t>
-      </w:r>
-      <w:r>
-        <w:rPr>
-          <w:lang w:val="fr-FR"/>
-        </w:rPr>
-        <w:t xml:space="preserve">as permis de </w:t>
-      </w:r>
-      <w:r>
-        <w:rPr>
-          <w:lang w:val="fr-FR"/>
-        </w:rPr>
-        <w:t>réussi</w:t>
-      </w:r>
-      <w:r>
-        <w:rPr>
-          <w:lang w:val="fr-FR"/>
-        </w:rPr>
-        <w:t>r</w:t>
-      </w:r>
-      <w:r>
-        <w:rPr>
-          <w:lang w:val="fr-FR"/>
-        </w:rPr>
-        <w:t xml:space="preserve"> à terminer le projet et à implémenter plusieurs fonctionnalités supplémentaires.</w:t>
-      </w:r>
-      <w:r>
-        <w:rPr>
-          <w:lang w:val="fr-FR"/>
-        </w:rPr>
-        <w:t xml:space="preserve"> Nous aurions voulu pouvoir ajouter des fonctionnalités tel que modifier des ressources, une interface graphique et pouvoir écrire des codes plus propres, notamment sur les copier/coller inutiles.</w:t>
-      </w:r>
-    </w:p>
-    <w:p>
-      <w:pPr>
-        <w:ind w:firstLine="720"/>
-        <w:rPr>
-          <w:lang w:val="fr-FR"/>
-        </w:rPr>
-      </w:pPr>
-      <w:r>
-        <w:rPr>
-          <w:lang w:val="fr-FR"/>
-        </w:rPr>
-        <w:t>Faire du code propre, au début c’était facile, mais avec la fin du temps</w:t>
-      </w:r>
-      <w:r>
-        <w:rPr>
-          <w:lang w:val="fr-FR"/>
-        </w:rPr>
-        <w:t xml:space="preserve">, </w:t>
-      </w:r>
-      <w:r>
-        <w:rPr>
-          <w:lang w:val="fr-FR"/>
-        </w:rPr>
-        <w:t>c’est devenu très difficile à gérer.</w:t>
-      </w:r>
-    </w:p>
-    <w:p>
-      <w:pPr>
-        <w:ind w:firstLine="720"/>
-        <w:rPr>
-          <w:lang w:val="fr-FR"/>
-        </w:rPr>
-      </w:pPr>
-    </w:p>
-    <w:p>
-      <w:pPr>
-        <w:pStyle w:val="Titre"/>
-        <w:rPr>
-          <w:lang w:val="fr-FR"/>
-        </w:rPr>
-      </w:pPr>
     </w:p>
     <w:sectPr>
       <w:headerReference w:type="default" r:id="rId21"/>
@@ -5071,7 +5115,7 @@
 </file>
 
 <file path=word/endnotes.xml><?xml version="1.0" encoding="utf-8"?>
-<w:endnotes xmlns:wpc="http://schemas.microsoft.com/office/word/2010/wordprocessingCanvas" xmlns:cx="http://schemas.microsoft.com/office/drawing/2014/chartex" xmlns:cx1="http://schemas.microsoft.com/office/drawing/2015/9/8/chartex" xmlns:cx2="http://schemas.microsoft.com/office/drawing/2015/10/21/chartex" xmlns:cx3="http://schemas.microsoft.com/office/drawing/2016/5/9/chartex" xmlns:cx4="http://schemas.microsoft.com/office/drawing/2016/5/10/chartex" xmlns:cx5="http://schemas.microsoft.com/office/drawing/2016/5/11/chartex" xmlns:mc="http://schemas.openxmlformats.org/markup-compatibility/2006" xmlns:o="urn:schemas-microsoft-com:office:office" xmlns:r="http://schemas.openxmlformats.org/officeDocument/2006/relationships" xmlns:m="http://schemas.openxmlformats.org/officeDocument/2006/math" xmlns:v="urn:schemas-microsoft-com:vml" xmlns:wp14="http://schemas.microsoft.com/office/word/2010/wordprocessingDrawing" xmlns:wp="http://schemas.openxmlformats.org/drawingml/2006/wordprocessingDrawing" xmlns:w10="urn:schemas-microsoft-com:office:word" xmlns:w="http://schemas.openxmlformats.org/wordprocessingml/2006/main" xmlns:w14="http://schemas.microsoft.com/office/word/2010/wordml" xmlns:w15="http://schemas.microsoft.com/office/word/2012/wordml" xmlns:w16se="http://schemas.microsoft.com/office/word/2015/wordml/symex" xmlns:wpg="http://schemas.microsoft.com/office/word/2010/wordprocessingGroup" xmlns:wpi="http://schemas.microsoft.com/office/word/2010/wordprocessingInk" xmlns:wne="http://schemas.microsoft.com/office/word/2006/wordml" xmlns:wps="http://schemas.microsoft.com/office/word/2010/wordprocessingShape" mc:Ignorable="w14 w15 w16se wp14">
+<w:endnotes xmlns:wpc="http://schemas.microsoft.com/office/word/2010/wordprocessingCanvas" xmlns:cx="http://schemas.microsoft.com/office/drawing/2014/chartex" xmlns:cx1="http://schemas.microsoft.com/office/drawing/2015/9/8/chartex" xmlns:mc="http://schemas.openxmlformats.org/markup-compatibility/2006" xmlns:o="urn:schemas-microsoft-com:office:office" xmlns:r="http://schemas.openxmlformats.org/officeDocument/2006/relationships" xmlns:m="http://schemas.openxmlformats.org/officeDocument/2006/math" xmlns:v="urn:schemas-microsoft-com:vml" xmlns:wp14="http://schemas.microsoft.com/office/word/2010/wordprocessingDrawing" xmlns:wp="http://schemas.openxmlformats.org/drawingml/2006/wordprocessingDrawing" xmlns:w10="urn:schemas-microsoft-com:office:word" xmlns:w="http://schemas.openxmlformats.org/wordprocessingml/2006/main" xmlns:w14="http://schemas.microsoft.com/office/word/2010/wordml" xmlns:w15="http://schemas.microsoft.com/office/word/2012/wordml" xmlns:w16se="http://schemas.microsoft.com/office/word/2015/wordml/symex" xmlns:wpg="http://schemas.microsoft.com/office/word/2010/wordprocessingGroup" xmlns:wpi="http://schemas.microsoft.com/office/word/2010/wordprocessingInk" xmlns:wne="http://schemas.microsoft.com/office/word/2006/wordml" xmlns:wps="http://schemas.microsoft.com/office/word/2010/wordprocessingShape" mc:Ignorable="w14 w15 w16se wp14">
   <w:endnote w:type="separator" w:id="-1">
     <w:p>
       <w:pPr>
@@ -5096,7 +5140,7 @@
 </file>
 
 <file path=word/footer1.xml><?xml version="1.0" encoding="utf-8"?>
-<w:ftr xmlns:wpc="http://schemas.microsoft.com/office/word/2010/wordprocessingCanvas" xmlns:cx="http://schemas.microsoft.com/office/drawing/2014/chartex" xmlns:cx1="http://schemas.microsoft.com/office/drawing/2015/9/8/chartex" xmlns:cx2="http://schemas.microsoft.com/office/drawing/2015/10/21/chartex" xmlns:cx3="http://schemas.microsoft.com/office/drawing/2016/5/9/chartex" xmlns:cx4="http://schemas.microsoft.com/office/drawing/2016/5/10/chartex" xmlns:cx5="http://schemas.microsoft.com/office/drawing/2016/5/11/chartex" xmlns:mc="http://schemas.openxmlformats.org/markup-compatibility/2006" xmlns:o="urn:schemas-microsoft-com:office:office" xmlns:r="http://schemas.openxmlformats.org/officeDocument/2006/relationships" xmlns:m="http://schemas.openxmlformats.org/officeDocument/2006/math" xmlns:v="urn:schemas-microsoft-com:vml" xmlns:wp14="http://schemas.microsoft.com/office/word/2010/wordprocessingDrawing" xmlns:wp="http://schemas.openxmlformats.org/drawingml/2006/wordprocessingDrawing" xmlns:w10="urn:schemas-microsoft-com:office:word" xmlns:w="http://schemas.openxmlformats.org/wordprocessingml/2006/main" xmlns:w14="http://schemas.microsoft.com/office/word/2010/wordml" xmlns:w15="http://schemas.microsoft.com/office/word/2012/wordml" xmlns:w16se="http://schemas.microsoft.com/office/word/2015/wordml/symex" xmlns:wpg="http://schemas.microsoft.com/office/word/2010/wordprocessingGroup" xmlns:wpi="http://schemas.microsoft.com/office/word/2010/wordprocessingInk" xmlns:wne="http://schemas.microsoft.com/office/word/2006/wordml" xmlns:wps="http://schemas.microsoft.com/office/word/2010/wordprocessingShape" mc:Ignorable="w14 w15 w16se wp14">
+<w:ftr xmlns:wpc="http://schemas.microsoft.com/office/word/2010/wordprocessingCanvas" xmlns:cx="http://schemas.microsoft.com/office/drawing/2014/chartex" xmlns:cx1="http://schemas.microsoft.com/office/drawing/2015/9/8/chartex" xmlns:mc="http://schemas.openxmlformats.org/markup-compatibility/2006" xmlns:o="urn:schemas-microsoft-com:office:office" xmlns:r="http://schemas.openxmlformats.org/officeDocument/2006/relationships" xmlns:m="http://schemas.openxmlformats.org/officeDocument/2006/math" xmlns:v="urn:schemas-microsoft-com:vml" xmlns:wp14="http://schemas.microsoft.com/office/word/2010/wordprocessingDrawing" xmlns:wp="http://schemas.openxmlformats.org/drawingml/2006/wordprocessingDrawing" xmlns:w10="urn:schemas-microsoft-com:office:word" xmlns:w="http://schemas.openxmlformats.org/wordprocessingml/2006/main" xmlns:w14="http://schemas.microsoft.com/office/word/2010/wordml" xmlns:w15="http://schemas.microsoft.com/office/word/2012/wordml" xmlns:w16se="http://schemas.microsoft.com/office/word/2015/wordml/symex" xmlns:wpg="http://schemas.microsoft.com/office/word/2010/wordprocessingGroup" xmlns:wpi="http://schemas.microsoft.com/office/word/2010/wordprocessingInk" xmlns:wne="http://schemas.microsoft.com/office/word/2006/wordml" xmlns:wps="http://schemas.microsoft.com/office/word/2010/wordprocessingShape" mc:Ignorable="w14 w15 w16se wp14">
   <w:p>
     <w:pPr>
       <w:pStyle w:val="Pieddepage"/>
@@ -5131,7 +5175,7 @@
     <w:r>
       <w:rPr>
         <w:noProof/>
-        <w:lang w:val="fr-FR" w:eastAsia="fr-FR"/>
+        <w:lang w:val="fr-FR"/>
       </w:rPr>
       <mc:AlternateContent>
         <mc:Choice Requires="wps">
@@ -5200,7 +5244,7 @@
             </wp:inline>
           </w:drawing>
         </mc:Choice>
-        <mc:Fallback>
+        <mc:Fallback xmlns:cx5="http://schemas.microsoft.com/office/drawing/2016/5/11/chartex" xmlns:cx4="http://schemas.microsoft.com/office/drawing/2016/5/10/chartex" xmlns:cx3="http://schemas.microsoft.com/office/drawing/2016/5/9/chartex" xmlns:cx2="http://schemas.microsoft.com/office/drawing/2015/10/21/chartex">
           <w:pict>
             <v:oval w14:anchorId="6907C3FE" id="Oval 72" o:spid="_x0000_s1026" style="width:7.2pt;height:7.2pt;flip:x;visibility:visible;mso-wrap-style:square;mso-left-percent:-10001;mso-top-percent:-10001;mso-position-horizontal:absolute;mso-position-horizontal-relative:char;mso-position-vertical:absolute;mso-position-vertical-relative:line;mso-left-percent:-10001;mso-top-percent:-10001;v-text-anchor:top" o:gfxdata="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" filled="f" fillcolor="#ff7d26" strokecolor="#fe8637 [3204]" strokeweight="3pt">
               <v:stroke linestyle="thinThin"/>
@@ -5216,7 +5260,7 @@
 </file>
 
 <file path=word/footnotes.xml><?xml version="1.0" encoding="utf-8"?>
-<w:footnotes xmlns:wpc="http://schemas.microsoft.com/office/word/2010/wordprocessingCanvas" xmlns:cx="http://schemas.microsoft.com/office/drawing/2014/chartex" xmlns:cx1="http://schemas.microsoft.com/office/drawing/2015/9/8/chartex" xmlns:cx2="http://schemas.microsoft.com/office/drawing/2015/10/21/chartex" xmlns:cx3="http://schemas.microsoft.com/office/drawing/2016/5/9/chartex" xmlns:cx4="http://schemas.microsoft.com/office/drawing/2016/5/10/chartex" xmlns:cx5="http://schemas.microsoft.com/office/drawing/2016/5/11/chartex" xmlns:mc="http://schemas.openxmlformats.org/markup-compatibility/2006" xmlns:o="urn:schemas-microsoft-com:office:office" xmlns:r="http://schemas.openxmlformats.org/officeDocument/2006/relationships" xmlns:m="http://schemas.openxmlformats.org/officeDocument/2006/math" xmlns:v="urn:schemas-microsoft-com:vml" xmlns:wp14="http://schemas.microsoft.com/office/word/2010/wordprocessingDrawing" xmlns:wp="http://schemas.openxmlformats.org/drawingml/2006/wordprocessingDrawing" xmlns:w10="urn:schemas-microsoft-com:office:word" xmlns:w="http://schemas.openxmlformats.org/wordprocessingml/2006/main" xmlns:w14="http://schemas.microsoft.com/office/word/2010/wordml" xmlns:w15="http://schemas.microsoft.com/office/word/2012/wordml" xmlns:w16se="http://schemas.microsoft.com/office/word/2015/wordml/symex" xmlns:wpg="http://schemas.microsoft.com/office/word/2010/wordprocessingGroup" xmlns:wpi="http://schemas.microsoft.com/office/word/2010/wordprocessingInk" xmlns:wne="http://schemas.microsoft.com/office/word/2006/wordml" xmlns:wps="http://schemas.microsoft.com/office/word/2010/wordprocessingShape" mc:Ignorable="w14 w15 w16se wp14">
+<w:footnotes xmlns:wpc="http://schemas.microsoft.com/office/word/2010/wordprocessingCanvas" xmlns:cx="http://schemas.microsoft.com/office/drawing/2014/chartex" xmlns:cx1="http://schemas.microsoft.com/office/drawing/2015/9/8/chartex" xmlns:mc="http://schemas.openxmlformats.org/markup-compatibility/2006" xmlns:o="urn:schemas-microsoft-com:office:office" xmlns:r="http://schemas.openxmlformats.org/officeDocument/2006/relationships" xmlns:m="http://schemas.openxmlformats.org/officeDocument/2006/math" xmlns:v="urn:schemas-microsoft-com:vml" xmlns:wp14="http://schemas.microsoft.com/office/word/2010/wordprocessingDrawing" xmlns:wp="http://schemas.openxmlformats.org/drawingml/2006/wordprocessingDrawing" xmlns:w10="urn:schemas-microsoft-com:office:word" xmlns:w="http://schemas.openxmlformats.org/wordprocessingml/2006/main" xmlns:w14="http://schemas.microsoft.com/office/word/2010/wordml" xmlns:w15="http://schemas.microsoft.com/office/word/2012/wordml" xmlns:w16se="http://schemas.microsoft.com/office/word/2015/wordml/symex" xmlns:wpg="http://schemas.microsoft.com/office/word/2010/wordprocessingGroup" xmlns:wpi="http://schemas.microsoft.com/office/word/2010/wordprocessingInk" xmlns:wne="http://schemas.microsoft.com/office/word/2006/wordml" xmlns:wps="http://schemas.microsoft.com/office/word/2010/wordprocessingShape" mc:Ignorable="w14 w15 w16se wp14">
   <w:footnote w:type="separator" w:id="-1">
     <w:p>
       <w:pPr>
@@ -5241,7 +5285,7 @@
 </file>
 
 <file path=word/header1.xml><?xml version="1.0" encoding="utf-8"?>
-<w:hdr xmlns:wpc="http://schemas.microsoft.com/office/word/2010/wordprocessingCanvas" xmlns:cx="http://schemas.microsoft.com/office/drawing/2014/chartex" xmlns:cx1="http://schemas.microsoft.com/office/drawing/2015/9/8/chartex" xmlns:cx2="http://schemas.microsoft.com/office/drawing/2015/10/21/chartex" xmlns:cx3="http://schemas.microsoft.com/office/drawing/2016/5/9/chartex" xmlns:cx4="http://schemas.microsoft.com/office/drawing/2016/5/10/chartex" xmlns:cx5="http://schemas.microsoft.com/office/drawing/2016/5/11/chartex" xmlns:mc="http://schemas.openxmlformats.org/markup-compatibility/2006" xmlns:o="urn:schemas-microsoft-com:office:office" xmlns:r="http://schemas.openxmlformats.org/officeDocument/2006/relationships" xmlns:m="http://schemas.openxmlformats.org/officeDocument/2006/math" xmlns:v="urn:schemas-microsoft-com:vml" xmlns:wp14="http://schemas.microsoft.com/office/word/2010/wordprocessingDrawing" xmlns:wp="http://schemas.openxmlformats.org/drawingml/2006/wordprocessingDrawing" xmlns:w10="urn:schemas-microsoft-com:office:word" xmlns:w="http://schemas.openxmlformats.org/wordprocessingml/2006/main" xmlns:w14="http://schemas.microsoft.com/office/word/2010/wordml" xmlns:w15="http://schemas.microsoft.com/office/word/2012/wordml" xmlns:w16se="http://schemas.microsoft.com/office/word/2015/wordml/symex" xmlns:wpg="http://schemas.microsoft.com/office/word/2010/wordprocessingGroup" xmlns:wpi="http://schemas.microsoft.com/office/word/2010/wordprocessingInk" xmlns:wne="http://schemas.microsoft.com/office/word/2006/wordml" xmlns:wps="http://schemas.microsoft.com/office/word/2010/wordprocessingShape" mc:Ignorable="w14 w15 w16se wp14">
+<w:hdr xmlns:wpc="http://schemas.microsoft.com/office/word/2010/wordprocessingCanvas" xmlns:cx="http://schemas.microsoft.com/office/drawing/2014/chartex" xmlns:cx1="http://schemas.microsoft.com/office/drawing/2015/9/8/chartex" xmlns:mc="http://schemas.openxmlformats.org/markup-compatibility/2006" xmlns:o="urn:schemas-microsoft-com:office:office" xmlns:r="http://schemas.openxmlformats.org/officeDocument/2006/relationships" xmlns:m="http://schemas.openxmlformats.org/officeDocument/2006/math" xmlns:v="urn:schemas-microsoft-com:vml" xmlns:wp14="http://schemas.microsoft.com/office/word/2010/wordprocessingDrawing" xmlns:wp="http://schemas.openxmlformats.org/drawingml/2006/wordprocessingDrawing" xmlns:w10="urn:schemas-microsoft-com:office:word" xmlns:w="http://schemas.openxmlformats.org/wordprocessingml/2006/main" xmlns:w14="http://schemas.microsoft.com/office/word/2010/wordml" xmlns:w15="http://schemas.microsoft.com/office/word/2012/wordml" xmlns:w16se="http://schemas.microsoft.com/office/word/2015/wordml/symex" xmlns:wpg="http://schemas.microsoft.com/office/word/2010/wordprocessingGroup" xmlns:wpi="http://schemas.microsoft.com/office/word/2010/wordprocessingInk" xmlns:wne="http://schemas.microsoft.com/office/word/2006/wordml" xmlns:wps="http://schemas.microsoft.com/office/word/2010/wordprocessingShape" mc:Ignorable="w14 w15 w16se wp14">
   <w:p>
     <w:pPr>
       <w:pStyle w:val="En-tte"/>
@@ -5252,7 +5296,7 @@
     <w:r>
       <w:rPr>
         <w:noProof/>
-        <w:lang w:val="fr-FR" w:eastAsia="fr-FR"/>
+        <w:lang w:val="fr-FR"/>
       </w:rPr>
       <mc:AlternateContent>
         <mc:Choice Requires="wps">
@@ -5328,7 +5372,7 @@
             </wp:anchor>
           </w:drawing>
         </mc:Choice>
-        <mc:Fallback>
+        <mc:Fallback xmlns:cx5="http://schemas.microsoft.com/office/drawing/2016/5/11/chartex" xmlns:cx4="http://schemas.microsoft.com/office/drawing/2016/5/10/chartex" xmlns:cx3="http://schemas.microsoft.com/office/drawing/2016/5/9/chartex" xmlns:cx2="http://schemas.microsoft.com/office/drawing/2015/10/21/chartex">
           <w:pict>
             <v:shapetype w14:anchorId="268362C8" id="_x0000_t32" coordsize="21600,21600" o:spt="32" o:oned="t" path="m,l21600,21600e" filled="f">
               <v:path arrowok="t" fillok="f" o:connecttype="none"/>
@@ -5346,7 +5390,7 @@
 </file>
 
 <file path=word/numbering.xml><?xml version="1.0" encoding="utf-8"?>
-<w:numbering xmlns:wpc="http://schemas.microsoft.com/office/word/2010/wordprocessingCanvas" xmlns:cx="http://schemas.microsoft.com/office/drawing/2014/chartex" xmlns:cx1="http://schemas.microsoft.com/office/drawing/2015/9/8/chartex" xmlns:cx2="http://schemas.microsoft.com/office/drawing/2015/10/21/chartex" xmlns:cx3="http://schemas.microsoft.com/office/drawing/2016/5/9/chartex" xmlns:cx4="http://schemas.microsoft.com/office/drawing/2016/5/10/chartex" xmlns:cx5="http://schemas.microsoft.com/office/drawing/2016/5/11/chartex" xmlns:mc="http://schemas.openxmlformats.org/markup-compatibility/2006" xmlns:o="urn:schemas-microsoft-com:office:office" xmlns:r="http://schemas.openxmlformats.org/officeDocument/2006/relationships" xmlns:m="http://schemas.openxmlformats.org/officeDocument/2006/math" xmlns:v="urn:schemas-microsoft-com:vml" xmlns:wp14="http://schemas.microsoft.com/office/word/2010/wordprocessingDrawing" xmlns:wp="http://schemas.openxmlformats.org/drawingml/2006/wordprocessingDrawing" xmlns:w10="urn:schemas-microsoft-com:office:word" xmlns:w="http://schemas.openxmlformats.org/wordprocessingml/2006/main" xmlns:w14="http://schemas.microsoft.com/office/word/2010/wordml" xmlns:w15="http://schemas.microsoft.com/office/word/2012/wordml" xmlns:w16se="http://schemas.microsoft.com/office/word/2015/wordml/symex" xmlns:wpg="http://schemas.microsoft.com/office/word/2010/wordprocessingGroup" xmlns:wpi="http://schemas.microsoft.com/office/word/2010/wordprocessingInk" xmlns:wne="http://schemas.microsoft.com/office/word/2006/wordml" xmlns:wps="http://schemas.microsoft.com/office/word/2010/wordprocessingShape" mc:Ignorable="w14 w15 w16se wp14">
+<w:numbering xmlns:wpc="http://schemas.microsoft.com/office/word/2010/wordprocessingCanvas" xmlns:cx="http://schemas.microsoft.com/office/drawing/2014/chartex" xmlns:cx1="http://schemas.microsoft.com/office/drawing/2015/9/8/chartex" xmlns:mc="http://schemas.openxmlformats.org/markup-compatibility/2006" xmlns:o="urn:schemas-microsoft-com:office:office" xmlns:r="http://schemas.openxmlformats.org/officeDocument/2006/relationships" xmlns:m="http://schemas.openxmlformats.org/officeDocument/2006/math" xmlns:v="urn:schemas-microsoft-com:vml" xmlns:wp14="http://schemas.microsoft.com/office/word/2010/wordprocessingDrawing" xmlns:wp="http://schemas.openxmlformats.org/drawingml/2006/wordprocessingDrawing" xmlns:w10="urn:schemas-microsoft-com:office:word" xmlns:w="http://schemas.openxmlformats.org/wordprocessingml/2006/main" xmlns:w14="http://schemas.microsoft.com/office/word/2010/wordml" xmlns:w15="http://schemas.microsoft.com/office/word/2012/wordml" xmlns:w16se="http://schemas.microsoft.com/office/word/2015/wordml/symex" xmlns:wpg="http://schemas.microsoft.com/office/word/2010/wordprocessingGroup" xmlns:wpi="http://schemas.microsoft.com/office/word/2010/wordprocessingInk" xmlns:wne="http://schemas.microsoft.com/office/word/2006/wordml" xmlns:wps="http://schemas.microsoft.com/office/word/2010/wordprocessingShape" mc:Ignorable="w14 w15 w16se wp14">
   <w:abstractNum w:abstractNumId="0" w15:restartNumberingAfterBreak="0">
     <w:nsid w:val="0C3F09ED"/>
     <w:multiLevelType w:val="multilevel"/>
@@ -5915,7 +5959,7 @@
       </w:pPr>
     </w:pPrDefault>
   </w:docDefaults>
-  <w:latentStyles w:defLockedState="0" w:defUIPriority="99" w:defSemiHidden="0" w:defUnhideWhenUsed="0" w:defQFormat="0" w:count="374">
+  <w:latentStyles w:defLockedState="0" w:defUIPriority="99" w:defSemiHidden="0" w:defUnhideWhenUsed="0" w:defQFormat="0" w:count="371">
     <w:lsdException w:name="Normal" w:uiPriority="0" w:qFormat="1"/>
     <w:lsdException w:name="heading 1" w:uiPriority="9" w:qFormat="1"/>
     <w:lsdException w:name="heading 2" w:uiPriority="9" w:qFormat="1"/>
@@ -6287,9 +6331,6 @@
     <w:lsdException w:name="List Table 5 Dark Accent 6" w:uiPriority="50"/>
     <w:lsdException w:name="List Table 6 Colorful Accent 6" w:uiPriority="51"/>
     <w:lsdException w:name="List Table 7 Colorful Accent 6" w:uiPriority="52"/>
-    <w:lsdException w:name="Mention" w:semiHidden="1" w:unhideWhenUsed="1"/>
-    <w:lsdException w:name="Smart Hyperlink" w:semiHidden="1" w:unhideWhenUsed="1"/>
-    <w:lsdException w:name="Hashtag" w:semiHidden="1" w:unhideWhenUsed="1"/>
   </w:latentStyles>
   <w:style w:type="paragraph" w:default="1" w:styleId="Normal">
     <w:name w:val="Normal"/>
@@ -7116,7 +7157,7 @@
 </file>
 
 <file path=word/glossary/document.xml><?xml version="1.0" encoding="utf-8"?>
-<w:glossaryDocument xmlns:wpc="http://schemas.microsoft.com/office/word/2010/wordprocessingCanvas" xmlns:cx="http://schemas.microsoft.com/office/drawing/2014/chartex" xmlns:cx1="http://schemas.microsoft.com/office/drawing/2015/9/8/chartex" xmlns:cx2="http://schemas.microsoft.com/office/drawing/2015/10/21/chartex" xmlns:cx3="http://schemas.microsoft.com/office/drawing/2016/5/9/chartex" xmlns:cx4="http://schemas.microsoft.com/office/drawing/2016/5/10/chartex" xmlns:cx5="http://schemas.microsoft.com/office/drawing/2016/5/11/chartex" xmlns:mc="http://schemas.openxmlformats.org/markup-compatibility/2006" xmlns:o="urn:schemas-microsoft-com:office:office" xmlns:r="http://schemas.openxmlformats.org/officeDocument/2006/relationships" xmlns:m="http://schemas.openxmlformats.org/officeDocument/2006/math" xmlns:v="urn:schemas-microsoft-com:vml" xmlns:wp14="http://schemas.microsoft.com/office/word/2010/wordprocessingDrawing" xmlns:wp="http://schemas.openxmlformats.org/drawingml/2006/wordprocessingDrawing" xmlns:w10="urn:schemas-microsoft-com:office:word" xmlns:w="http://schemas.openxmlformats.org/wordprocessingml/2006/main" xmlns:w14="http://schemas.microsoft.com/office/word/2010/wordml" xmlns:w15="http://schemas.microsoft.com/office/word/2012/wordml" xmlns:w16se="http://schemas.microsoft.com/office/word/2015/wordml/symex" xmlns:wpg="http://schemas.microsoft.com/office/word/2010/wordprocessingGroup" xmlns:wpi="http://schemas.microsoft.com/office/word/2010/wordprocessingInk" xmlns:wne="http://schemas.microsoft.com/office/word/2006/wordml" xmlns:wps="http://schemas.microsoft.com/office/word/2010/wordprocessingShape" mc:Ignorable="w14 w15 w16se wp14">
+<w:glossaryDocument xmlns:wpc="http://schemas.microsoft.com/office/word/2010/wordprocessingCanvas" xmlns:cx="http://schemas.microsoft.com/office/drawing/2014/chartex" xmlns:cx1="http://schemas.microsoft.com/office/drawing/2015/9/8/chartex" xmlns:mc="http://schemas.openxmlformats.org/markup-compatibility/2006" xmlns:o="urn:schemas-microsoft-com:office:office" xmlns:r="http://schemas.openxmlformats.org/officeDocument/2006/relationships" xmlns:m="http://schemas.openxmlformats.org/officeDocument/2006/math" xmlns:v="urn:schemas-microsoft-com:vml" xmlns:wp14="http://schemas.microsoft.com/office/word/2010/wordprocessingDrawing" xmlns:wp="http://schemas.openxmlformats.org/drawingml/2006/wordprocessingDrawing" xmlns:w10="urn:schemas-microsoft-com:office:word" xmlns:w="http://schemas.openxmlformats.org/wordprocessingml/2006/main" xmlns:w14="http://schemas.microsoft.com/office/word/2010/wordml" xmlns:w15="http://schemas.microsoft.com/office/word/2012/wordml" xmlns:w16se="http://schemas.microsoft.com/office/word/2015/wordml/symex" xmlns:wpg="http://schemas.microsoft.com/office/word/2010/wordprocessingGroup" xmlns:wpi="http://schemas.microsoft.com/office/word/2010/wordprocessingInk" xmlns:wne="http://schemas.microsoft.com/office/word/2006/wordml" xmlns:wps="http://schemas.microsoft.com/office/word/2010/wordprocessingShape" mc:Ignorable="w14 w15 w16se wp14">
   <w:docParts>
     <w:docPart>
       <w:docPartPr>
@@ -7227,10 +7268,11 @@
     <w:sig w:usb0="E1002EFF" w:usb1="C000605B" w:usb2="00000029" w:usb3="00000000" w:csb0="000101FF" w:csb1="00000000"/>
   </w:font>
   <w:font w:name="MS PMincho">
+    <w:panose1 w:val="02020600040205080304"/>
     <w:charset w:val="80"/>
     <w:family w:val="roman"/>
     <w:pitch w:val="variable"/>
-    <w:sig w:usb0="E00002FF" w:usb1="6AC7FDFB" w:usb2="00000012" w:usb3="00000000" w:csb0="0002009F" w:csb1="00000000"/>
+    <w:sig w:usb0="E00002FF" w:usb1="6AC7FDFB" w:usb2="08000012" w:usb3="00000000" w:csb0="0002009F" w:csb1="00000000"/>
   </w:font>
   <w:font w:name="Calibri">
     <w:panose1 w:val="020F0502020204030204"/>
@@ -7239,12 +7281,28 @@
     <w:pitch w:val="variable"/>
     <w:sig w:usb0="E0002AFF" w:usb1="C000247B" w:usb2="00000009" w:usb3="00000000" w:csb0="000001FF" w:csb1="00000000"/>
   </w:font>
+  <w:font w:name="Yu Mincho">
+    <w:altName w:val="游明朝"/>
+    <w:panose1 w:val="02020400000000000000"/>
+    <w:charset w:val="80"/>
+    <w:family w:val="roman"/>
+    <w:pitch w:val="variable"/>
+    <w:sig w:usb0="800002E7" w:usb1="2AC7FCFF" w:usb2="00000012" w:usb3="00000000" w:csb0="0002009F" w:csb1="00000000"/>
+  </w:font>
   <w:font w:name="Calibri Light">
     <w:panose1 w:val="020F0302020204030204"/>
     <w:charset w:val="00"/>
     <w:family w:val="swiss"/>
     <w:pitch w:val="variable"/>
     <w:sig w:usb0="E0002AFF" w:usb1="C000247B" w:usb2="00000009" w:usb3="00000000" w:csb0="000001FF" w:csb1="00000000"/>
+  </w:font>
+  <w:font w:name="Yu Gothic Light">
+    <w:altName w:val="游ゴシック Light"/>
+    <w:panose1 w:val="020B0300000000000000"/>
+    <w:charset w:val="80"/>
+    <w:family w:val="swiss"/>
+    <w:pitch w:val="variable"/>
+    <w:sig w:usb0="E00002FF" w:usb1="2AC7FDFF" w:usb2="00000016" w:usb3="00000000" w:csb0="0002009F" w:csb1="00000000"/>
   </w:font>
 </w:fonts>
 </file>
@@ -7269,6 +7327,7 @@
     <w:rsid w:val="00293AF4"/>
     <w:rsid w:val="003125EC"/>
     <w:rsid w:val="00557CB9"/>
+    <w:rsid w:val="00850F6F"/>
   </w:rsids>
   <m:mathPr>
     <m:mathFont m:val="Cambria Math"/>
@@ -7283,7 +7342,7 @@
     <m:intLim m:val="subSup"/>
     <m:naryLim m:val="undOvr"/>
   </m:mathPr>
-  <w:themeFontLang w:val="fr-FR"/>
+  <w:themeFontLang w:val="fr-FR" w:eastAsia="ja-JP"/>
   <w:clrSchemeMapping w:bg1="light1" w:t1="dark1" w:bg2="light2" w:t2="dark2" w:accent1="accent1" w:accent2="accent2" w:accent3="accent3" w:accent4="accent4" w:accent5="accent5" w:accent6="accent6" w:hyperlink="hyperlink" w:followedHyperlink="followedHyperlink"/>
   <w:decimalSymbol w:val=","/>
   <w:listSeparator w:val=";"/>
@@ -7308,7 +7367,7 @@
       </w:pPr>
     </w:pPrDefault>
   </w:docDefaults>
-  <w:latentStyles w:defLockedState="0" w:defUIPriority="99" w:defSemiHidden="0" w:defUnhideWhenUsed="0" w:defQFormat="0" w:count="374">
+  <w:latentStyles w:defLockedState="0" w:defUIPriority="99" w:defSemiHidden="0" w:defUnhideWhenUsed="0" w:defQFormat="0" w:count="371">
     <w:lsdException w:name="Normal" w:uiPriority="0" w:qFormat="1"/>
     <w:lsdException w:name="heading 1" w:uiPriority="1" w:qFormat="1"/>
     <w:lsdException w:name="heading 2" w:semiHidden="1" w:uiPriority="9" w:unhideWhenUsed="1" w:qFormat="1"/>
@@ -7680,9 +7739,6 @@
     <w:lsdException w:name="List Table 5 Dark Accent 6" w:uiPriority="50"/>
     <w:lsdException w:name="List Table 6 Colorful Accent 6" w:uiPriority="51"/>
     <w:lsdException w:name="List Table 7 Colorful Accent 6" w:uiPriority="52"/>
-    <w:lsdException w:name="Mention" w:semiHidden="1" w:unhideWhenUsed="1"/>
-    <w:lsdException w:name="Smart Hyperlink" w:semiHidden="1" w:unhideWhenUsed="1"/>
-    <w:lsdException w:name="Hashtag" w:semiHidden="1" w:unhideWhenUsed="1"/>
   </w:latentStyles>
   <w:style w:type="paragraph" w:default="1" w:styleId="Normal">
     <w:name w:val="Normal"/>
@@ -8158,7 +8214,7 @@
 </file>
 
 <file path=customXml/itemProps3.xml><?xml version="1.0" encoding="utf-8"?>
-<ds:datastoreItem xmlns:ds="http://schemas.openxmlformats.org/officeDocument/2006/customXml" ds:itemID="{A6C318B3-E224-4FEB-9491-2A47602000BA}">
+<ds:datastoreItem xmlns:ds="http://schemas.openxmlformats.org/officeDocument/2006/customXml" ds:itemID="{44A1ED64-0032-446A-8A83-ECBA4C7015C1}">
   <ds:schemaRefs>
     <ds:schemaRef ds:uri="http://schemas.openxmlformats.org/officeDocument/2006/bibliography"/>
   </ds:schemaRefs>

</xml_diff>